<commit_message>
Revised the first draft of Document 8
</commit_message>
<xml_diff>
--- a/ENG3303-8-so1132.docx
+++ b/ENG3303-8-so1132.docx
@@ -140,22 +140,73 @@
         <w:spacing w:after="0"/>
       </w:pPr>
       <w:r>
+        <w:t xml:space="preserve">The typesetters of </w:t>
+      </w:r>
+      <w:r>
         <w:rPr>
           <w:i/>
         </w:rPr>
         <w:t>Encyclopedia of Algorithms</w:t>
       </w:r>
       <w:r>
-        <w:t xml:space="preserve"> is laid out in a two-column, full-justified format. Breaking the text into two columns reduces the width of each column, making the text easier to read</w:t>
+        <w:t xml:space="preserve"> have</w:t>
+      </w:r>
+      <w:r>
+        <w:t xml:space="preserve"> laid out</w:t>
+      </w:r>
+      <w:r>
+        <w:t xml:space="preserve"> the selected page</w:t>
+      </w:r>
+      <w:r>
+        <w:t xml:space="preserve"> in a two-column, full-justified format. </w:t>
+      </w:r>
+      <w:r>
+        <w:t>They have broken</w:t>
+      </w:r>
+      <w:r>
+        <w:t xml:space="preserve"> the text into two columns</w:t>
+      </w:r>
+      <w:r>
+        <w:t>, which</w:t>
+      </w:r>
+      <w:r>
+        <w:t xml:space="preserve"> </w:t>
+      </w:r>
+      <w:r>
+        <w:t xml:space="preserve">has reduced </w:t>
+      </w:r>
+      <w:r>
+        <w:t>the width of each column, making the text easier to read</w:t>
       </w:r>
       <w:r>
         <w:t xml:space="preserve">. </w:t>
       </w:r>
       <w:r>
-        <w:t>Sections are laid out in chunks with boldface headers, and so are easy to identify.</w:t>
-      </w:r>
-      <w:r>
-        <w:t xml:space="preserve"> Complex formulae are set apart from body text.</w:t>
+        <w:t>The typesetters have laid sections out</w:t>
+      </w:r>
+      <w:r>
+        <w:t xml:space="preserve"> in chunks with boldface headers</w:t>
+      </w:r>
+      <w:r>
+        <w:t>, making the sections</w:t>
+      </w:r>
+      <w:r>
+        <w:t xml:space="preserve"> easy to identify.</w:t>
+      </w:r>
+      <w:r>
+        <w:t xml:space="preserve"> </w:t>
+      </w:r>
+      <w:r>
+        <w:t xml:space="preserve">The typesetters have set complex formulas apart from the body text </w:t>
+      </w:r>
+      <w:r>
+        <w:t xml:space="preserve">to prevent the </w:t>
+      </w:r>
+      <w:r>
+        <w:t>formulas</w:t>
+      </w:r>
+      <w:r>
+        <w:t xml:space="preserve"> from cluttering the text.</w:t>
       </w:r>
     </w:p>
     <w:p>
@@ -182,40 +233,97 @@
         <w:spacing w:after="0"/>
       </w:pPr>
       <w:r>
-        <w:t xml:space="preserve">Several typefaces are used in </w:t>
-      </w:r>
-      <w:r>
-        <w:rPr>
-          <w:i/>
-        </w:rPr>
-        <w:t>Encyclopedia of Algorithms</w:t>
+        <w:t>The typesetters use s</w:t>
+      </w:r>
+      <w:r>
+        <w:t xml:space="preserve">everal typefaces in </w:t>
+      </w:r>
+      <w:r>
+        <w:t>the selected page</w:t>
       </w:r>
       <w:r>
         <w:t>.</w:t>
       </w:r>
       <w:r>
-        <w:t xml:space="preserve"> Body text </w:t>
-      </w:r>
-      <w:r>
-        <w:t>is set in an upright serif face.</w:t>
+        <w:t xml:space="preserve"> They have set the</w:t>
       </w:r>
       <w:r>
         <w:t xml:space="preserve"> </w:t>
       </w:r>
       <w:r>
-        <w:t>M</w:t>
+        <w:t>b</w:t>
+      </w:r>
+      <w:r>
+        <w:t>ody text</w:t>
+      </w:r>
+      <w:r>
+        <w:t xml:space="preserve"> in an upright serif face.</w:t>
+      </w:r>
+      <w:r>
+        <w:t xml:space="preserve"> </w:t>
+      </w:r>
+      <w:r>
+        <w:t>The typesetters have italicized m</w:t>
       </w:r>
       <w:r>
         <w:t>ath expressions</w:t>
       </w:r>
       <w:r>
-        <w:t xml:space="preserve"> are italicized, as is the body text of theorems, setting them visually apart from main body text.</w:t>
-      </w:r>
-      <w:r>
-        <w:t xml:space="preserve"> Data representations are set using a fixed-width typeface to distinguish them from formulae and English text.</w:t>
-      </w:r>
-      <w:r>
-        <w:t xml:space="preserve"> The typesetter has taken advantage of small adjustments such as typographic ligatures to improve readability.</w:t>
+        <w:t xml:space="preserve"> </w:t>
+      </w:r>
+      <w:r>
+        <w:t>and</w:t>
+      </w:r>
+      <w:r>
+        <w:t xml:space="preserve"> the body text of theorems, setting </w:t>
+      </w:r>
+      <w:r>
+        <w:t>that material</w:t>
+      </w:r>
+      <w:r>
+        <w:t xml:space="preserve"> apart</w:t>
+      </w:r>
+      <w:r>
+        <w:t xml:space="preserve"> visually</w:t>
+      </w:r>
+      <w:r>
+        <w:t xml:space="preserve"> from main body text.</w:t>
+      </w:r>
+      <w:r>
+        <w:t xml:space="preserve"> </w:t>
+      </w:r>
+      <w:r>
+        <w:t xml:space="preserve">The typesetters use </w:t>
+      </w:r>
+      <w:r>
+        <w:t xml:space="preserve">a fixed-width typeface to distinguish </w:t>
+      </w:r>
+      <w:r>
+        <w:t>computer data from formulas</w:t>
+      </w:r>
+      <w:r>
+        <w:t xml:space="preserve"> and English text.</w:t>
+      </w:r>
+      <w:r>
+        <w:t xml:space="preserve"> The typesetter</w:t>
+      </w:r>
+      <w:r>
+        <w:t>s</w:t>
+      </w:r>
+      <w:r>
+        <w:t xml:space="preserve"> ha</w:t>
+      </w:r>
+      <w:r>
+        <w:t>ve</w:t>
+      </w:r>
+      <w:r>
+        <w:t xml:space="preserve"> taken advantage of small adjustments such as typographic ligatures to improve </w:t>
+      </w:r>
+      <w:r>
+        <w:t xml:space="preserve">the text’s </w:t>
+      </w:r>
+      <w:r>
+        <w:t>readability.</w:t>
       </w:r>
     </w:p>
     <w:p>
@@ -242,24 +350,84 @@
         <w:t>The selected page contains one visual aid.</w:t>
       </w:r>
       <w:r>
-        <w:t xml:space="preserve"> The visual aid, a depiction of </w:t>
-      </w:r>
-      <w:r>
-        <w:t>an example problem, is prominently placed across the full width of the content area.</w:t>
-      </w:r>
-      <w:r>
-        <w:t xml:space="preserve"> This draws the reader’s attention to the visual aid and allows the information it conveys to be arranged more clearly than if it were restricted to a single column.</w:t>
-      </w:r>
-      <w:r>
-        <w:t xml:space="preserve"> The visual aid is accompanied by a natural language elaboration and a figure number which allows the body text to refer to the visual aid succinctly.</w:t>
-      </w:r>
-    </w:p>
-    <w:p>
-      <w:pPr>
-        <w:spacing w:after="0"/>
-      </w:pPr>
+        <w:t xml:space="preserve"> The</w:t>
+      </w:r>
+      <w:r>
+        <w:t xml:space="preserve"> typesetters have placed this</w:t>
+      </w:r>
+      <w:r>
+        <w:t xml:space="preserve"> visual aid, a d</w:t>
+      </w:r>
+      <w:r>
+        <w:t>rawing</w:t>
+      </w:r>
+      <w:r>
+        <w:t xml:space="preserve"> of </w:t>
+      </w:r>
+      <w:r>
+        <w:t>example data</w:t>
+      </w:r>
+      <w:r>
+        <w:t>,</w:t>
+      </w:r>
+      <w:r>
+        <w:t xml:space="preserve"> across the full width of the content area.</w:t>
+      </w:r>
+      <w:r>
+        <w:t xml:space="preserve"> This draws the reader’s attention to the visual aid and allows the information it conveys to be arrange</w:t>
+      </w:r>
+      <w:r>
+        <w:t>d more clearly than if the visual aid</w:t>
+      </w:r>
+      <w:r>
+        <w:t xml:space="preserve"> were restricted to a single column.</w:t>
+      </w:r>
+      <w:r>
+        <w:t xml:space="preserve"> </w:t>
+      </w:r>
+      <w:r>
+        <w:t xml:space="preserve">The typesetters have complemented the </w:t>
+      </w:r>
+      <w:r>
+        <w:t xml:space="preserve">visual </w:t>
+      </w:r>
+      <w:r>
+        <w:t>with a</w:t>
+      </w:r>
+      <w:r>
+        <w:t xml:space="preserve"> natural language</w:t>
+      </w:r>
+      <w:r>
+        <w:t xml:space="preserve"> description.</w:t>
+      </w:r>
+      <w:r>
+        <w:t xml:space="preserve"> They have</w:t>
+      </w:r>
+      <w:r>
+        <w:t xml:space="preserve"> also</w:t>
+      </w:r>
+      <w:r>
+        <w:t xml:space="preserve"> included </w:t>
+      </w:r>
+      <w:r>
+        <w:t xml:space="preserve">a </w:t>
+      </w:r>
+      <w:r>
+        <w:t xml:space="preserve">figure </w:t>
+      </w:r>
       <w:bookmarkStart w:id="0" w:name="_GoBack"/>
       <w:bookmarkEnd w:id="0"/>
+      <w:r>
+        <w:t xml:space="preserve">number </w:t>
+      </w:r>
+      <w:r>
+        <w:t>which the body text uses to refer to the visual aid.</w:t>
+      </w:r>
+    </w:p>
+    <w:p>
+      <w:pPr>
+        <w:spacing w:after="0"/>
+      </w:pPr>
     </w:p>
     <w:sectPr>
       <w:headerReference w:type="even" r:id="rId8"/>
@@ -412,7 +580,7 @@
               </v:handles>
               <o:lock v:ext="edit" text="t" shapetype="t"/>
             </v:shapetype>
-            <v:shape id="PowerPlusWaterMarkObject1824137" o:spid="_x0000_s2049" type="#_x0000_t136" style="position:absolute;margin-left:0;margin-top:0;width:479.85pt;height:179.95pt;rotation:315;z-index:-251657216;mso-position-horizontal:center;mso-position-horizontal-relative:margin;mso-position-vertical:center;mso-position-vertical-relative:margin" o:allowincell="f" fillcolor="black" stroked="f">
+            <v:shape id="PowerPlusWaterMarkObject2043303" o:spid="_x0000_s2049" type="#_x0000_t136" style="position:absolute;margin-left:0;margin-top:0;width:479.85pt;height:179.95pt;rotation:315;z-index:-251657216;mso-position-horizontal:center;mso-position-horizontal-relative:margin;mso-position-vertical:center;mso-position-vertical-relative:margin" o:allowincell="f" fillcolor="#a5a5a5 [3206]" stroked="f">
               <v:fill opacity=".5"/>
               <v:textpath style="font-family:&quot;Arial Black&quot;;font-size:1pt" string="DRAFT"/>
               <w10:wrap anchorx="margin" anchory="margin"/>
@@ -599,7 +767,6 @@
   <w:style w:type="character" w:default="1" w:styleId="DefaultParagraphFont">
     <w:name w:val="Default Paragraph Font"/>
     <w:uiPriority w:val="1"/>
-    <w:semiHidden/>
     <w:unhideWhenUsed/>
   </w:style>
   <w:style w:type="table" w:default="1" w:styleId="TableNormal">
@@ -834,7 +1001,6 @@
   <w:style w:type="character" w:default="1" w:styleId="DefaultParagraphFont">
     <w:name w:val="Default Paragraph Font"/>
     <w:uiPriority w:val="1"/>
-    <w:semiHidden/>
     <w:unhideWhenUsed/>
   </w:style>
   <w:style w:type="table" w:default="1" w:styleId="TableNormal">
@@ -1171,7 +1337,7 @@
 </file>
 
 <file path=customXml/itemProps1.xml><?xml version="1.0" encoding="utf-8"?>
-<ds:datastoreItem xmlns:ds="http://schemas.openxmlformats.org/officeDocument/2006/customXml" ds:itemID="{B4BB9C62-C8F9-4F99-8928-C0F39119967C}">
+<ds:datastoreItem xmlns:ds="http://schemas.openxmlformats.org/officeDocument/2006/customXml" ds:itemID="{537F1B7F-C584-4B63-84F6-EB7CC3F89AEF}">
   <ds:schemaRefs>
     <ds:schemaRef ds:uri="http://schemas.openxmlformats.org/officeDocument/2006/bibliography"/>
   </ds:schemaRefs>

</xml_diff>

<commit_message>
Revised second draft of Document 8
</commit_message>
<xml_diff>
--- a/ENG3303-8-so1132.docx
+++ b/ENG3303-8-so1132.docx
@@ -104,7 +104,13 @@
         <w:t xml:space="preserve">The purpose of this memo is </w:t>
       </w:r>
       <w:r>
-        <w:t xml:space="preserve">to describe and evaluate the design of </w:t>
+        <w:t xml:space="preserve">to describe and </w:t>
+      </w:r>
+      <w:r>
+        <w:t xml:space="preserve">to </w:t>
+      </w:r>
+      <w:r>
+        <w:t xml:space="preserve">evaluate the design of </w:t>
       </w:r>
       <w:r>
         <w:rPr>
@@ -149,10 +155,13 @@
         <w:t>Encyclopedia of Algorithms</w:t>
       </w:r>
       <w:r>
-        <w:t xml:space="preserve"> have</w:t>
-      </w:r>
-      <w:r>
-        <w:t xml:space="preserve"> laid out</w:t>
+        <w:t xml:space="preserve"> </w:t>
+      </w:r>
+      <w:r>
+        <w:t>lay</w:t>
+      </w:r>
+      <w:r>
+        <w:t xml:space="preserve"> out</w:t>
       </w:r>
       <w:r>
         <w:t xml:space="preserve"> the selected page</w:t>
@@ -161,7 +170,10 @@
         <w:t xml:space="preserve"> in a two-column, full-justified format. </w:t>
       </w:r>
       <w:r>
-        <w:t>They have broken</w:t>
+        <w:t xml:space="preserve">They </w:t>
+      </w:r>
+      <w:r>
+        <w:t>break</w:t>
       </w:r>
       <w:r>
         <w:t xml:space="preserve"> the text into two columns</w:t>
@@ -173,7 +185,10 @@
         <w:t xml:space="preserve"> </w:t>
       </w:r>
       <w:r>
-        <w:t xml:space="preserve">has reduced </w:t>
+        <w:t>reduces</w:t>
+      </w:r>
+      <w:r>
+        <w:t xml:space="preserve"> </w:t>
       </w:r>
       <w:r>
         <w:t>the width of each column, making the text easier to read</w:t>
@@ -182,10 +197,16 @@
         <w:t xml:space="preserve">. </w:t>
       </w:r>
       <w:r>
-        <w:t>The typesetters have laid sections out</w:t>
-      </w:r>
-      <w:r>
-        <w:t xml:space="preserve"> in chunks with boldface headers</w:t>
+        <w:t xml:space="preserve">The typesetters </w:t>
+      </w:r>
+      <w:r>
+        <w:t>lay</w:t>
+      </w:r>
+      <w:r>
+        <w:t xml:space="preserve"> sections out</w:t>
+      </w:r>
+      <w:r>
+        <w:t xml:space="preserve"> in chunks</w:t>
       </w:r>
       <w:r>
         <w:t>, making the sections</w:t>
@@ -197,7 +218,13 @@
         <w:t xml:space="preserve"> </w:t>
       </w:r>
       <w:r>
-        <w:t xml:space="preserve">The typesetters have set complex formulas apart from the body text </w:t>
+        <w:t xml:space="preserve">The typesetters </w:t>
+      </w:r>
+      <w:r>
+        <w:t>set</w:t>
+      </w:r>
+      <w:r>
+        <w:t xml:space="preserve"> complex formulas apart from the body text </w:t>
       </w:r>
       <w:r>
         <w:t xml:space="preserve">to prevent the </w:t>
@@ -245,7 +272,10 @@
         <w:t>.</w:t>
       </w:r>
       <w:r>
-        <w:t xml:space="preserve"> They have set the</w:t>
+        <w:t xml:space="preserve"> They</w:t>
+      </w:r>
+      <w:r>
+        <w:t xml:space="preserve"> set the</w:t>
       </w:r>
       <w:r>
         <w:t xml:space="preserve"> </w:t>
@@ -263,7 +293,7 @@
         <w:t xml:space="preserve"> </w:t>
       </w:r>
       <w:r>
-        <w:t>The typesetters have italicized m</w:t>
+        <w:t>The typesetters italicize m</w:t>
       </w:r>
       <w:r>
         <w:t>ath expressions</w:t>
@@ -305,19 +335,33 @@
         <w:t xml:space="preserve"> and English text.</w:t>
       </w:r>
       <w:r>
-        <w:t xml:space="preserve"> The typesetter</w:t>
+        <w:t xml:space="preserve"> </w:t>
+      </w:r>
+      <w:r>
+        <w:t>The typesetters set s</w:t>
+      </w:r>
+      <w:r>
+        <w:t>ection headers in bold to make the headers</w:t>
+      </w:r>
+      <w:bookmarkStart w:id="0" w:name="_GoBack"/>
+      <w:bookmarkEnd w:id="0"/>
+      <w:r>
+        <w:t xml:space="preserve"> visually distinct from the body text. </w:t>
+      </w:r>
+      <w:r>
+        <w:t>The typesetter</w:t>
       </w:r>
       <w:r>
         <w:t>s</w:t>
       </w:r>
       <w:r>
-        <w:t xml:space="preserve"> ha</w:t>
-      </w:r>
-      <w:r>
-        <w:t>ve</w:t>
-      </w:r>
-      <w:r>
-        <w:t xml:space="preserve"> taken advantage of small adjustments such as typographic ligatures to improve </w:t>
+        <w:t xml:space="preserve"> </w:t>
+      </w:r>
+      <w:r>
+        <w:t>take</w:t>
+      </w:r>
+      <w:r>
+        <w:t xml:space="preserve"> advantage of small adjustments such as typographic ligatures to improve </w:t>
       </w:r>
       <w:r>
         <w:t xml:space="preserve">the text’s </w:t>
@@ -353,7 +397,13 @@
         <w:t xml:space="preserve"> The</w:t>
       </w:r>
       <w:r>
-        <w:t xml:space="preserve"> typesetters have placed this</w:t>
+        <w:t xml:space="preserve"> typesetters </w:t>
+      </w:r>
+      <w:r>
+        <w:t>place</w:t>
+      </w:r>
+      <w:r>
+        <w:t xml:space="preserve"> this</w:t>
       </w:r>
       <w:r>
         <w:t xml:space="preserve"> visual aid, a d</w:t>
@@ -374,7 +424,13 @@
         <w:t xml:space="preserve"> across the full width of the content area.</w:t>
       </w:r>
       <w:r>
-        <w:t xml:space="preserve"> This draws the reader’s attention to the visual aid and allows the information it conveys to be arrange</w:t>
+        <w:t xml:space="preserve"> This draws the reader’s attention to the visual a</w:t>
+      </w:r>
+      <w:r>
+        <w:t>id and allows the information the visual</w:t>
+      </w:r>
+      <w:r>
+        <w:t xml:space="preserve"> conveys to be arrange</w:t>
       </w:r>
       <w:r>
         <w:t>d more clearly than if the visual aid</w:t>
@@ -386,7 +442,13 @@
         <w:t xml:space="preserve"> </w:t>
       </w:r>
       <w:r>
-        <w:t xml:space="preserve">The typesetters have complemented the </w:t>
+        <w:t xml:space="preserve">The typesetters </w:t>
+      </w:r>
+      <w:r>
+        <w:t>complement</w:t>
+      </w:r>
+      <w:r>
+        <w:t xml:space="preserve"> the </w:t>
       </w:r>
       <w:r>
         <w:t xml:space="preserve">visual </w:t>
@@ -398,16 +460,22 @@
         <w:t xml:space="preserve"> natural language</w:t>
       </w:r>
       <w:r>
-        <w:t xml:space="preserve"> description.</w:t>
-      </w:r>
-      <w:r>
-        <w:t xml:space="preserve"> They have</w:t>
-      </w:r>
-      <w:r>
-        <w:t xml:space="preserve"> also</w:t>
-      </w:r>
-      <w:r>
-        <w:t xml:space="preserve"> included </w:t>
+        <w:t xml:space="preserve"> description</w:t>
+      </w:r>
+      <w:r>
+        <w:t xml:space="preserve"> of the visual</w:t>
+      </w:r>
+      <w:r>
+        <w:t>.</w:t>
+      </w:r>
+      <w:r>
+        <w:t xml:space="preserve"> They </w:t>
+      </w:r>
+      <w:r>
+        <w:t>also include</w:t>
+      </w:r>
+      <w:r>
+        <w:t xml:space="preserve"> </w:t>
       </w:r>
       <w:r>
         <w:t xml:space="preserve">a </w:t>
@@ -415,8 +483,6 @@
       <w:r>
         <w:t xml:space="preserve">figure </w:t>
       </w:r>
-      <w:bookmarkStart w:id="0" w:name="_GoBack"/>
-      <w:bookmarkEnd w:id="0"/>
       <w:r>
         <w:t xml:space="preserve">number </w:t>
       </w:r>
@@ -430,12 +496,7 @@
       </w:pPr>
     </w:p>
     <w:sectPr>
-      <w:headerReference w:type="even" r:id="rId8"/>
-      <w:headerReference w:type="default" r:id="rId9"/>
-      <w:footerReference w:type="even" r:id="rId10"/>
-      <w:footerReference w:type="default" r:id="rId11"/>
-      <w:headerReference w:type="first" r:id="rId12"/>
-      <w:footerReference w:type="first" r:id="rId13"/>
+      <w:headerReference w:type="default" r:id="rId8"/>
       <w:pgSz w:w="12240" w:h="15840"/>
       <w:pgMar w:top="1440" w:right="1440" w:bottom="1440" w:left="1440" w:header="720" w:footer="720" w:gutter="0"/>
       <w:cols w:space="720"/>
@@ -470,36 +531,6 @@
 </w:endnotes>
 </file>
 
-<file path=word/footer1.xml><?xml version="1.0" encoding="utf-8"?>
-<w:ftr xmlns:wpc="http://schemas.microsoft.com/office/word/2010/wordprocessingCanvas" xmlns:mc="http://schemas.openxmlformats.org/markup-compatibility/2006" xmlns:o="urn:schemas-microsoft-com:office:office" xmlns:r="http://schemas.openxmlformats.org/officeDocument/2006/relationships" xmlns:m="http://schemas.openxmlformats.org/officeDocument/2006/math" xmlns:v="urn:schemas-microsoft-com:vml" xmlns:wp14="http://schemas.microsoft.com/office/word/2010/wordprocessingDrawing" xmlns:wp="http://schemas.openxmlformats.org/drawingml/2006/wordprocessingDrawing" xmlns:w10="urn:schemas-microsoft-com:office:word" xmlns:w="http://schemas.openxmlformats.org/wordprocessingml/2006/main" xmlns:w14="http://schemas.microsoft.com/office/word/2010/wordml" xmlns:wpg="http://schemas.microsoft.com/office/word/2010/wordprocessingGroup" xmlns:wpi="http://schemas.microsoft.com/office/word/2010/wordprocessingInk" xmlns:wne="http://schemas.microsoft.com/office/word/2006/wordml" xmlns:wps="http://schemas.microsoft.com/office/word/2010/wordprocessingShape" mc:Ignorable="w14 wp14">
-  <w:p>
-    <w:pPr>
-      <w:pStyle w:val="Footer"/>
-    </w:pPr>
-  </w:p>
-</w:ftr>
-</file>
-
-<file path=word/footer2.xml><?xml version="1.0" encoding="utf-8"?>
-<w:ftr xmlns:wpc="http://schemas.microsoft.com/office/word/2010/wordprocessingCanvas" xmlns:mc="http://schemas.openxmlformats.org/markup-compatibility/2006" xmlns:o="urn:schemas-microsoft-com:office:office" xmlns:r="http://schemas.openxmlformats.org/officeDocument/2006/relationships" xmlns:m="http://schemas.openxmlformats.org/officeDocument/2006/math" xmlns:v="urn:schemas-microsoft-com:vml" xmlns:wp14="http://schemas.microsoft.com/office/word/2010/wordprocessingDrawing" xmlns:wp="http://schemas.openxmlformats.org/drawingml/2006/wordprocessingDrawing" xmlns:w10="urn:schemas-microsoft-com:office:word" xmlns:w="http://schemas.openxmlformats.org/wordprocessingml/2006/main" xmlns:w14="http://schemas.microsoft.com/office/word/2010/wordml" xmlns:wpg="http://schemas.microsoft.com/office/word/2010/wordprocessingGroup" xmlns:wpi="http://schemas.microsoft.com/office/word/2010/wordprocessingInk" xmlns:wne="http://schemas.microsoft.com/office/word/2006/wordml" xmlns:wps="http://schemas.microsoft.com/office/word/2010/wordprocessingShape" mc:Ignorable="w14 wp14">
-  <w:p>
-    <w:pPr>
-      <w:pStyle w:val="Footer"/>
-    </w:pPr>
-  </w:p>
-</w:ftr>
-</file>
-
-<file path=word/footer3.xml><?xml version="1.0" encoding="utf-8"?>
-<w:ftr xmlns:wpc="http://schemas.microsoft.com/office/word/2010/wordprocessingCanvas" xmlns:mc="http://schemas.openxmlformats.org/markup-compatibility/2006" xmlns:o="urn:schemas-microsoft-com:office:office" xmlns:r="http://schemas.openxmlformats.org/officeDocument/2006/relationships" xmlns:m="http://schemas.openxmlformats.org/officeDocument/2006/math" xmlns:v="urn:schemas-microsoft-com:vml" xmlns:wp14="http://schemas.microsoft.com/office/word/2010/wordprocessingDrawing" xmlns:wp="http://schemas.openxmlformats.org/drawingml/2006/wordprocessingDrawing" xmlns:w10="urn:schemas-microsoft-com:office:word" xmlns:w="http://schemas.openxmlformats.org/wordprocessingml/2006/main" xmlns:w14="http://schemas.microsoft.com/office/word/2010/wordml" xmlns:wpg="http://schemas.microsoft.com/office/word/2010/wordprocessingGroup" xmlns:wpi="http://schemas.microsoft.com/office/word/2010/wordprocessingInk" xmlns:wne="http://schemas.microsoft.com/office/word/2006/wordml" xmlns:wps="http://schemas.microsoft.com/office/word/2010/wordprocessingShape" mc:Ignorable="w14 wp14">
-  <w:p>
-    <w:pPr>
-      <w:pStyle w:val="Footer"/>
-    </w:pPr>
-  </w:p>
-</w:ftr>
-</file>
-
 <file path=word/footnotes.xml><?xml version="1.0" encoding="utf-8"?>
 <w:footnotes xmlns:wpc="http://schemas.microsoft.com/office/word/2010/wordprocessingCanvas" xmlns:mc="http://schemas.openxmlformats.org/markup-compatibility/2006" xmlns:o="urn:schemas-microsoft-com:office:office" xmlns:r="http://schemas.openxmlformats.org/officeDocument/2006/relationships" xmlns:m="http://schemas.openxmlformats.org/officeDocument/2006/math" xmlns:v="urn:schemas-microsoft-com:vml" xmlns:wp14="http://schemas.microsoft.com/office/word/2010/wordprocessingDrawing" xmlns:wp="http://schemas.openxmlformats.org/drawingml/2006/wordprocessingDrawing" xmlns:w10="urn:schemas-microsoft-com:office:word" xmlns:w="http://schemas.openxmlformats.org/wordprocessingml/2006/main" xmlns:w14="http://schemas.microsoft.com/office/word/2010/wordml" xmlns:wpg="http://schemas.microsoft.com/office/word/2010/wordprocessingGroup" xmlns:wpi="http://schemas.microsoft.com/office/word/2010/wordprocessingInk" xmlns:wne="http://schemas.microsoft.com/office/word/2006/wordml" xmlns:wps="http://schemas.microsoft.com/office/word/2010/wordprocessingShape" mc:Ignorable="w14 wp14">
   <w:footnote w:type="separator" w:id="-1">
@@ -526,16 +557,6 @@
 </file>
 
 <file path=word/header1.xml><?xml version="1.0" encoding="utf-8"?>
-<w:hdr xmlns:wpc="http://schemas.microsoft.com/office/word/2010/wordprocessingCanvas" xmlns:mc="http://schemas.openxmlformats.org/markup-compatibility/2006" xmlns:o="urn:schemas-microsoft-com:office:office" xmlns:r="http://schemas.openxmlformats.org/officeDocument/2006/relationships" xmlns:m="http://schemas.openxmlformats.org/officeDocument/2006/math" xmlns:v="urn:schemas-microsoft-com:vml" xmlns:wp14="http://schemas.microsoft.com/office/word/2010/wordprocessingDrawing" xmlns:wp="http://schemas.openxmlformats.org/drawingml/2006/wordprocessingDrawing" xmlns:w10="urn:schemas-microsoft-com:office:word" xmlns:w="http://schemas.openxmlformats.org/wordprocessingml/2006/main" xmlns:w14="http://schemas.microsoft.com/office/word/2010/wordml" xmlns:wpg="http://schemas.microsoft.com/office/word/2010/wordprocessingGroup" xmlns:wpi="http://schemas.microsoft.com/office/word/2010/wordprocessingInk" xmlns:wne="http://schemas.microsoft.com/office/word/2006/wordml" xmlns:wps="http://schemas.microsoft.com/office/word/2010/wordprocessingShape" mc:Ignorable="w14 wp14">
-  <w:p>
-    <w:pPr>
-      <w:pStyle w:val="Header"/>
-    </w:pPr>
-  </w:p>
-</w:hdr>
-</file>
-
-<file path=word/header2.xml><?xml version="1.0" encoding="utf-8"?>
 <w:hdr xmlns:wpc="http://schemas.microsoft.com/office/word/2010/wordprocessingCanvas" xmlns:mc="http://schemas.openxmlformats.org/markup-compatibility/2006" xmlns:o="urn:schemas-microsoft-com:office:office" xmlns:r="http://schemas.openxmlformats.org/officeDocument/2006/relationships" xmlns:m="http://schemas.openxmlformats.org/officeDocument/2006/math" xmlns:v="urn:schemas-microsoft-com:vml" xmlns:wp14="http://schemas.microsoft.com/office/word/2010/wordprocessingDrawing" xmlns:wp="http://schemas.openxmlformats.org/drawingml/2006/wordprocessingDrawing" xmlns:w10="urn:schemas-microsoft-com:office:word" xmlns:w="http://schemas.openxmlformats.org/wordprocessingml/2006/main" xmlns:w14="http://schemas.microsoft.com/office/word/2010/wordml" xmlns:wpg="http://schemas.microsoft.com/office/word/2010/wordprocessingGroup" xmlns:wpi="http://schemas.microsoft.com/office/word/2010/wordprocessingInk" xmlns:wne="http://schemas.microsoft.com/office/word/2006/wordml" xmlns:wps="http://schemas.microsoft.com/office/word/2010/wordprocessingShape" mc:Ignorable="w14 wp14">
   <w:sdt>
     <w:sdtPr>
@@ -590,16 +611,6 @@
       </w:p>
     </w:sdtContent>
   </w:sdt>
-</w:hdr>
-</file>
-
-<file path=word/header3.xml><?xml version="1.0" encoding="utf-8"?>
-<w:hdr xmlns:wpc="http://schemas.microsoft.com/office/word/2010/wordprocessingCanvas" xmlns:mc="http://schemas.openxmlformats.org/markup-compatibility/2006" xmlns:o="urn:schemas-microsoft-com:office:office" xmlns:r="http://schemas.openxmlformats.org/officeDocument/2006/relationships" xmlns:m="http://schemas.openxmlformats.org/officeDocument/2006/math" xmlns:v="urn:schemas-microsoft-com:vml" xmlns:wp14="http://schemas.microsoft.com/office/word/2010/wordprocessingDrawing" xmlns:wp="http://schemas.openxmlformats.org/drawingml/2006/wordprocessingDrawing" xmlns:w10="urn:schemas-microsoft-com:office:word" xmlns:w="http://schemas.openxmlformats.org/wordprocessingml/2006/main" xmlns:w14="http://schemas.microsoft.com/office/word/2010/wordml" xmlns:wpg="http://schemas.microsoft.com/office/word/2010/wordprocessingGroup" xmlns:wpi="http://schemas.microsoft.com/office/word/2010/wordprocessingInk" xmlns:wne="http://schemas.microsoft.com/office/word/2006/wordml" xmlns:wps="http://schemas.microsoft.com/office/word/2010/wordprocessingShape" mc:Ignorable="w14 wp14">
-  <w:p>
-    <w:pPr>
-      <w:pStyle w:val="Header"/>
-    </w:pPr>
-  </w:p>
 </w:hdr>
 </file>
 
@@ -1337,7 +1348,7 @@
 </file>
 
 <file path=customXml/itemProps1.xml><?xml version="1.0" encoding="utf-8"?>
-<ds:datastoreItem xmlns:ds="http://schemas.openxmlformats.org/officeDocument/2006/customXml" ds:itemID="{537F1B7F-C584-4B63-84F6-EB7CC3F89AEF}">
+<ds:datastoreItem xmlns:ds="http://schemas.openxmlformats.org/officeDocument/2006/customXml" ds:itemID="{F0B7EF48-003A-42E2-977C-D5376DE618E7}">
   <ds:schemaRefs>
     <ds:schemaRef ds:uri="http://schemas.openxmlformats.org/officeDocument/2006/bibliography"/>
   </ds:schemaRefs>

</xml_diff>

<commit_message>
Another revision of 8
</commit_message>
<xml_diff>
--- a/ENG3303-8-so1132.docx
+++ b/ENG3303-8-so1132.docx
@@ -1,6 +1,6 @@
 
 <file path=word/document.xml><?xml version="1.0" encoding="utf-8"?>
-<w:document xmlns:wpc="http://schemas.microsoft.com/office/word/2010/wordprocessingCanvas" xmlns:mc="http://schemas.openxmlformats.org/markup-compatibility/2006" xmlns:o="urn:schemas-microsoft-com:office:office" xmlns:r="http://schemas.openxmlformats.org/officeDocument/2006/relationships" xmlns:m="http://schemas.openxmlformats.org/officeDocument/2006/math" xmlns:v="urn:schemas-microsoft-com:vml" xmlns:wp14="http://schemas.microsoft.com/office/word/2010/wordprocessingDrawing" xmlns:wp="http://schemas.openxmlformats.org/drawingml/2006/wordprocessingDrawing" xmlns:w10="urn:schemas-microsoft-com:office:word" xmlns:w="http://schemas.openxmlformats.org/wordprocessingml/2006/main" xmlns:w14="http://schemas.microsoft.com/office/word/2010/wordml" xmlns:wpg="http://schemas.microsoft.com/office/word/2010/wordprocessingGroup" xmlns:wpi="http://schemas.microsoft.com/office/word/2010/wordprocessingInk" xmlns:wne="http://schemas.microsoft.com/office/word/2006/wordml" xmlns:wps="http://schemas.microsoft.com/office/word/2010/wordprocessingShape" mc:Ignorable="w14 wp14">
+<w:document xmlns:wpc="http://schemas.microsoft.com/office/word/2010/wordprocessingCanvas" xmlns:mo="http://schemas.microsoft.com/office/mac/office/2008/main" xmlns:mc="http://schemas.openxmlformats.org/markup-compatibility/2006" xmlns:mv="urn:schemas-microsoft-com:mac:vml" xmlns:o="urn:schemas-microsoft-com:office:office" xmlns:r="http://schemas.openxmlformats.org/officeDocument/2006/relationships" xmlns:m="http://schemas.openxmlformats.org/officeDocument/2006/math" xmlns:v="urn:schemas-microsoft-com:vml" xmlns:wp14="http://schemas.microsoft.com/office/word/2010/wordprocessingDrawing" xmlns:wp="http://schemas.openxmlformats.org/drawingml/2006/wordprocessingDrawing" xmlns:w10="urn:schemas-microsoft-com:office:word" xmlns:w="http://schemas.openxmlformats.org/wordprocessingml/2006/main" xmlns:w14="http://schemas.microsoft.com/office/word/2010/wordml" xmlns:wpg="http://schemas.microsoft.com/office/word/2010/wordprocessingGroup" xmlns:wpi="http://schemas.microsoft.com/office/word/2010/wordprocessingInk" xmlns:wne="http://schemas.microsoft.com/office/word/2006/wordml" xmlns:wps="http://schemas.microsoft.com/office/word/2010/wordprocessingShape" mc:Ignorable="w14 wp14">
   <w:body>
     <w:p>
       <w:pPr>
@@ -79,7 +79,19 @@
         <w:tab/>
       </w:r>
       <w:r>
-        <w:t xml:space="preserve">What makes the design of </w:t>
+        <w:t>Given an audience of computer scientists, why is</w:t>
+      </w:r>
+      <w:r>
+        <w:t xml:space="preserve"> the design of</w:t>
+      </w:r>
+      <w:r>
+        <w:t xml:space="preserve"> page 100 of</w:t>
+      </w:r>
+      <w:r>
+        <w:t xml:space="preserve"> </w:t>
+      </w:r>
+      <w:r>
+        <w:tab/>
       </w:r>
       <w:r>
         <w:rPr>
@@ -104,13 +116,16 @@
         <w:t xml:space="preserve">The purpose of this memo is </w:t>
       </w:r>
       <w:r>
-        <w:t xml:space="preserve">to describe and </w:t>
-      </w:r>
-      <w:r>
         <w:t xml:space="preserve">to </w:t>
       </w:r>
       <w:r>
-        <w:t xml:space="preserve">evaluate the design of </w:t>
+        <w:t>evaluate the design of</w:t>
+      </w:r>
+      <w:r>
+        <w:t xml:space="preserve"> page 100 of</w:t>
+      </w:r>
+      <w:r>
+        <w:t xml:space="preserve"> </w:t>
       </w:r>
       <w:r>
         <w:rPr>
@@ -191,7 +206,13 @@
         <w:t xml:space="preserve"> </w:t>
       </w:r>
       <w:r>
-        <w:t>the width of each column, making the text easier to read</w:t>
+        <w:t>the width of eac</w:t>
+      </w:r>
+      <w:r>
+        <w:t>h column, making the text easy</w:t>
+      </w:r>
+      <w:r>
+        <w:t xml:space="preserve"> to read</w:t>
       </w:r>
       <w:r>
         <w:t xml:space="preserve">. </w:t>
@@ -308,7 +329,7 @@
         <w:t xml:space="preserve"> the body text of theorems, setting </w:t>
       </w:r>
       <w:r>
-        <w:t>that material</w:t>
+        <w:t>the math expressions and formulas</w:t>
       </w:r>
       <w:r>
         <w:t xml:space="preserve"> apart</w:t>
@@ -343,8 +364,6 @@
       <w:r>
         <w:t>ection headers in bold to make the headers</w:t>
       </w:r>
-      <w:bookmarkStart w:id="0" w:name="_GoBack"/>
-      <w:bookmarkEnd w:id="0"/>
       <w:r>
         <w:t xml:space="preserve"> visually distinct from the body text. </w:t>
       </w:r>
@@ -383,15 +402,21 @@
         <w:rPr>
           <w:b/>
         </w:rPr>
-        <w:t>Visual Aids</w:t>
-      </w:r>
-    </w:p>
-    <w:p>
-      <w:pPr>
-        <w:spacing w:after="0"/>
-      </w:pPr>
-      <w:r>
-        <w:t>The selected page contains one visual aid.</w:t>
+        <w:t>Line Drawings</w:t>
+      </w:r>
+    </w:p>
+    <w:p>
+      <w:pPr>
+        <w:spacing w:after="0"/>
+      </w:pPr>
+      <w:r>
+        <w:t>The selected</w:t>
+      </w:r>
+      <w:r>
+        <w:t xml:space="preserve"> page contains one line drawing</w:t>
+      </w:r>
+      <w:r>
+        <w:t>.</w:t>
       </w:r>
       <w:r>
         <w:t xml:space="preserve"> The</w:t>
@@ -406,85 +431,96 @@
         <w:t xml:space="preserve"> this</w:t>
       </w:r>
       <w:r>
-        <w:t xml:space="preserve"> visual aid, a d</w:t>
-      </w:r>
-      <w:r>
-        <w:t>rawing</w:t>
-      </w:r>
-      <w:r>
-        <w:t xml:space="preserve"> of </w:t>
-      </w:r>
-      <w:r>
-        <w:t>example data</w:t>
+        <w:t xml:space="preserve"> visual aid</w:t>
+      </w:r>
+      <w:r>
+        <w:t xml:space="preserve"> across the full width of the content area.</w:t>
+      </w:r>
+      <w:r>
+        <w:t xml:space="preserve"> This draws the readers'</w:t>
+      </w:r>
+      <w:r>
+        <w:t xml:space="preserve"> attention to the visual a</w:t>
+      </w:r>
+      <w:r>
+        <w:t xml:space="preserve">id and arranges the information </w:t>
+      </w:r>
+      <w:r>
+        <w:t>mor</w:t>
+      </w:r>
+      <w:r>
+        <w:t>e clearly than</w:t>
+      </w:r>
+      <w:r>
+        <w:t xml:space="preserve"> a single column</w:t>
+      </w:r>
+      <w:r>
+        <w:t xml:space="preserve"> would</w:t>
+      </w:r>
+      <w:r>
+        <w:t>.</w:t>
+      </w:r>
+      <w:r>
+        <w:t xml:space="preserve"> </w:t>
+      </w:r>
+      <w:r>
+        <w:t xml:space="preserve">The typesetters </w:t>
+      </w:r>
+      <w:r>
+        <w:t>complement</w:t>
+      </w:r>
+      <w:r>
+        <w:t xml:space="preserve"> the </w:t>
+      </w:r>
+      <w:r>
+        <w:t xml:space="preserve">visual </w:t>
+      </w:r>
+      <w:r>
+        <w:t>with a</w:t>
+      </w:r>
+      <w:r>
+        <w:t xml:space="preserve"> natural language</w:t>
+      </w:r>
+      <w:r>
+        <w:t xml:space="preserve"> description</w:t>
+      </w:r>
+      <w:r>
+        <w:t xml:space="preserve"> of the visual</w:t>
+      </w:r>
+      <w:r>
+        <w:t>.</w:t>
+      </w:r>
+      <w:r>
+        <w:t xml:space="preserve"> The</w:t>
+      </w:r>
+      <w:r>
+        <w:t xml:space="preserve"> typesetters</w:t>
+      </w:r>
+      <w:r>
+        <w:t xml:space="preserve"> </w:t>
+      </w:r>
+      <w:r>
+        <w:t>also include</w:t>
+      </w:r>
+      <w:r>
+        <w:t xml:space="preserve"> </w:t>
+      </w:r>
+      <w:r>
+        <w:t xml:space="preserve">a </w:t>
+      </w:r>
+      <w:r>
+        <w:t xml:space="preserve">figure </w:t>
+      </w:r>
+      <w:r>
+        <w:t>number</w:t>
       </w:r>
       <w:r>
         <w:t>,</w:t>
       </w:r>
-      <w:r>
-        <w:t xml:space="preserve"> across the full width of the content area.</w:t>
-      </w:r>
-      <w:r>
-        <w:t xml:space="preserve"> This draws the reader’s attention to the visual a</w:t>
-      </w:r>
-      <w:r>
-        <w:t>id and allows the information the visual</w:t>
-      </w:r>
-      <w:r>
-        <w:t xml:space="preserve"> conveys to be arrange</w:t>
-      </w:r>
-      <w:r>
-        <w:t>d more clearly than if the visual aid</w:t>
-      </w:r>
-      <w:r>
-        <w:t xml:space="preserve"> were restricted to a single column.</w:t>
-      </w:r>
-      <w:r>
-        <w:t xml:space="preserve"> </w:t>
-      </w:r>
-      <w:r>
-        <w:t xml:space="preserve">The typesetters </w:t>
-      </w:r>
-      <w:r>
-        <w:t>complement</w:t>
-      </w:r>
-      <w:r>
-        <w:t xml:space="preserve"> the </w:t>
-      </w:r>
-      <w:r>
-        <w:t xml:space="preserve">visual </w:t>
-      </w:r>
-      <w:r>
-        <w:t>with a</w:t>
-      </w:r>
-      <w:r>
-        <w:t xml:space="preserve"> natural language</w:t>
-      </w:r>
-      <w:r>
-        <w:t xml:space="preserve"> description</w:t>
-      </w:r>
-      <w:r>
-        <w:t xml:space="preserve"> of the visual</w:t>
-      </w:r>
-      <w:r>
-        <w:t>.</w:t>
-      </w:r>
-      <w:r>
-        <w:t xml:space="preserve"> They </w:t>
-      </w:r>
-      <w:r>
-        <w:t>also include</w:t>
-      </w:r>
-      <w:r>
-        <w:t xml:space="preserve"> </w:t>
-      </w:r>
-      <w:r>
-        <w:t xml:space="preserve">a </w:t>
-      </w:r>
-      <w:r>
-        <w:t xml:space="preserve">figure </w:t>
-      </w:r>
-      <w:r>
-        <w:t xml:space="preserve">number </w:t>
+      <w:bookmarkStart w:id="0" w:name="_GoBack"/>
+      <w:bookmarkEnd w:id="0"/>
+      <w:r>
+        <w:t xml:space="preserve"> </w:t>
       </w:r>
       <w:r>
         <w:t>which the body text uses to refer to the visual aid.</w:t>
@@ -507,7 +543,7 @@
 </file>
 
 <file path=word/endnotes.xml><?xml version="1.0" encoding="utf-8"?>
-<w:endnotes xmlns:wpc="http://schemas.microsoft.com/office/word/2010/wordprocessingCanvas" xmlns:mc="http://schemas.openxmlformats.org/markup-compatibility/2006" xmlns:o="urn:schemas-microsoft-com:office:office" xmlns:r="http://schemas.openxmlformats.org/officeDocument/2006/relationships" xmlns:m="http://schemas.openxmlformats.org/officeDocument/2006/math" xmlns:v="urn:schemas-microsoft-com:vml" xmlns:wp14="http://schemas.microsoft.com/office/word/2010/wordprocessingDrawing" xmlns:wp="http://schemas.openxmlformats.org/drawingml/2006/wordprocessingDrawing" xmlns:w10="urn:schemas-microsoft-com:office:word" xmlns:w="http://schemas.openxmlformats.org/wordprocessingml/2006/main" xmlns:w14="http://schemas.microsoft.com/office/word/2010/wordml" xmlns:wpg="http://schemas.microsoft.com/office/word/2010/wordprocessingGroup" xmlns:wpi="http://schemas.microsoft.com/office/word/2010/wordprocessingInk" xmlns:wne="http://schemas.microsoft.com/office/word/2006/wordml" xmlns:wps="http://schemas.microsoft.com/office/word/2010/wordprocessingShape" mc:Ignorable="w14 wp14">
+<w:endnotes xmlns:wpc="http://schemas.microsoft.com/office/word/2010/wordprocessingCanvas" xmlns:mo="http://schemas.microsoft.com/office/mac/office/2008/main" xmlns:mc="http://schemas.openxmlformats.org/markup-compatibility/2006" xmlns:mv="urn:schemas-microsoft-com:mac:vml" xmlns:o="urn:schemas-microsoft-com:office:office" xmlns:r="http://schemas.openxmlformats.org/officeDocument/2006/relationships" xmlns:m="http://schemas.openxmlformats.org/officeDocument/2006/math" xmlns:v="urn:schemas-microsoft-com:vml" xmlns:wp14="http://schemas.microsoft.com/office/word/2010/wordprocessingDrawing" xmlns:wp="http://schemas.openxmlformats.org/drawingml/2006/wordprocessingDrawing" xmlns:w10="urn:schemas-microsoft-com:office:word" xmlns:w="http://schemas.openxmlformats.org/wordprocessingml/2006/main" xmlns:w14="http://schemas.microsoft.com/office/word/2010/wordml" xmlns:wpg="http://schemas.microsoft.com/office/word/2010/wordprocessingGroup" xmlns:wpi="http://schemas.microsoft.com/office/word/2010/wordprocessingInk" xmlns:wne="http://schemas.microsoft.com/office/word/2006/wordml" xmlns:wps="http://schemas.microsoft.com/office/word/2010/wordprocessingShape" mc:Ignorable="w14 wp14">
   <w:endnote w:type="separator" w:id="-1">
     <w:p>
       <w:pPr>
@@ -532,7 +568,7 @@
 </file>
 
 <file path=word/footnotes.xml><?xml version="1.0" encoding="utf-8"?>
-<w:footnotes xmlns:wpc="http://schemas.microsoft.com/office/word/2010/wordprocessingCanvas" xmlns:mc="http://schemas.openxmlformats.org/markup-compatibility/2006" xmlns:o="urn:schemas-microsoft-com:office:office" xmlns:r="http://schemas.openxmlformats.org/officeDocument/2006/relationships" xmlns:m="http://schemas.openxmlformats.org/officeDocument/2006/math" xmlns:v="urn:schemas-microsoft-com:vml" xmlns:wp14="http://schemas.microsoft.com/office/word/2010/wordprocessingDrawing" xmlns:wp="http://schemas.openxmlformats.org/drawingml/2006/wordprocessingDrawing" xmlns:w10="urn:schemas-microsoft-com:office:word" xmlns:w="http://schemas.openxmlformats.org/wordprocessingml/2006/main" xmlns:w14="http://schemas.microsoft.com/office/word/2010/wordml" xmlns:wpg="http://schemas.microsoft.com/office/word/2010/wordprocessingGroup" xmlns:wpi="http://schemas.microsoft.com/office/word/2010/wordprocessingInk" xmlns:wne="http://schemas.microsoft.com/office/word/2006/wordml" xmlns:wps="http://schemas.microsoft.com/office/word/2010/wordprocessingShape" mc:Ignorable="w14 wp14">
+<w:footnotes xmlns:wpc="http://schemas.microsoft.com/office/word/2010/wordprocessingCanvas" xmlns:mo="http://schemas.microsoft.com/office/mac/office/2008/main" xmlns:mc="http://schemas.openxmlformats.org/markup-compatibility/2006" xmlns:mv="urn:schemas-microsoft-com:mac:vml" xmlns:o="urn:schemas-microsoft-com:office:office" xmlns:r="http://schemas.openxmlformats.org/officeDocument/2006/relationships" xmlns:m="http://schemas.openxmlformats.org/officeDocument/2006/math" xmlns:v="urn:schemas-microsoft-com:vml" xmlns:wp14="http://schemas.microsoft.com/office/word/2010/wordprocessingDrawing" xmlns:wp="http://schemas.openxmlformats.org/drawingml/2006/wordprocessingDrawing" xmlns:w10="urn:schemas-microsoft-com:office:word" xmlns:w="http://schemas.openxmlformats.org/wordprocessingml/2006/main" xmlns:w14="http://schemas.microsoft.com/office/word/2010/wordml" xmlns:wpg="http://schemas.microsoft.com/office/word/2010/wordprocessingGroup" xmlns:wpi="http://schemas.microsoft.com/office/word/2010/wordprocessingInk" xmlns:wne="http://schemas.microsoft.com/office/word/2006/wordml" xmlns:wps="http://schemas.microsoft.com/office/word/2010/wordprocessingShape" mc:Ignorable="w14 wp14">
   <w:footnote w:type="separator" w:id="-1">
     <w:p>
       <w:pPr>
@@ -557,7 +593,7 @@
 </file>
 
 <file path=word/header1.xml><?xml version="1.0" encoding="utf-8"?>
-<w:hdr xmlns:wpc="http://schemas.microsoft.com/office/word/2010/wordprocessingCanvas" xmlns:mc="http://schemas.openxmlformats.org/markup-compatibility/2006" xmlns:o="urn:schemas-microsoft-com:office:office" xmlns:r="http://schemas.openxmlformats.org/officeDocument/2006/relationships" xmlns:m="http://schemas.openxmlformats.org/officeDocument/2006/math" xmlns:v="urn:schemas-microsoft-com:vml" xmlns:wp14="http://schemas.microsoft.com/office/word/2010/wordprocessingDrawing" xmlns:wp="http://schemas.openxmlformats.org/drawingml/2006/wordprocessingDrawing" xmlns:w10="urn:schemas-microsoft-com:office:word" xmlns:w="http://schemas.openxmlformats.org/wordprocessingml/2006/main" xmlns:w14="http://schemas.microsoft.com/office/word/2010/wordml" xmlns:wpg="http://schemas.microsoft.com/office/word/2010/wordprocessingGroup" xmlns:wpi="http://schemas.microsoft.com/office/word/2010/wordprocessingInk" xmlns:wne="http://schemas.microsoft.com/office/word/2006/wordml" xmlns:wps="http://schemas.microsoft.com/office/word/2010/wordprocessingShape" mc:Ignorable="w14 wp14">
+<w:hdr xmlns:wpc="http://schemas.microsoft.com/office/word/2010/wordprocessingCanvas" xmlns:mo="http://schemas.microsoft.com/office/mac/office/2008/main" xmlns:mc="http://schemas.openxmlformats.org/markup-compatibility/2006" xmlns:mv="urn:schemas-microsoft-com:mac:vml" xmlns:o="urn:schemas-microsoft-com:office:office" xmlns:r="http://schemas.openxmlformats.org/officeDocument/2006/relationships" xmlns:m="http://schemas.openxmlformats.org/officeDocument/2006/math" xmlns:v="urn:schemas-microsoft-com:vml" xmlns:wp14="http://schemas.microsoft.com/office/word/2010/wordprocessingDrawing" xmlns:wp="http://schemas.openxmlformats.org/drawingml/2006/wordprocessingDrawing" xmlns:w10="urn:schemas-microsoft-com:office:word" xmlns:w="http://schemas.openxmlformats.org/wordprocessingml/2006/main" xmlns:w14="http://schemas.microsoft.com/office/word/2010/wordml" xmlns:wpg="http://schemas.microsoft.com/office/word/2010/wordprocessingGroup" xmlns:wpi="http://schemas.microsoft.com/office/word/2010/wordprocessingInk" xmlns:wne="http://schemas.microsoft.com/office/word/2006/wordml" xmlns:wps="http://schemas.microsoft.com/office/word/2010/wordprocessingShape" mc:Ignorable="w14 wp14 mv">
   <w:sdt>
     <w:sdtPr>
       <w:id w:val="2035456780"/>
@@ -577,7 +613,7 @@
             <w:lang w:eastAsia="zh-TW"/>
           </w:rPr>
           <w:pict w14:anchorId="51BE7339">
-            <v:shapetype id="_x0000_t136" coordsize="21600,21600" o:spt="136" adj="10800" path="m@7,l@8,m@5,21600l@6,21600e">
+            <v:shapetype id="_x0000_t136" coordsize="21600,21600" o:spt="136" adj="10800" path="m@7,0l@8,0m@5,21600l@6,21600e">
               <v:formulas>
                 <v:f eqn="sum #0 0 10800"/>
                 <v:f eqn="prod #0 2 1"/>
@@ -601,7 +637,7 @@
               </v:handles>
               <o:lock v:ext="edit" text="t" shapetype="t"/>
             </v:shapetype>
-            <v:shape id="PowerPlusWaterMarkObject2043303" o:spid="_x0000_s2049" type="#_x0000_t136" style="position:absolute;margin-left:0;margin-top:0;width:479.85pt;height:179.95pt;rotation:315;z-index:-251657216;mso-position-horizontal:center;mso-position-horizontal-relative:margin;mso-position-vertical:center;mso-position-vertical-relative:margin" o:allowincell="f" fillcolor="#a5a5a5 [3206]" stroked="f">
+            <v:shape id="PowerPlusWaterMarkObject2043303" o:spid="_x0000_s2049" type="#_x0000_t136" style="position:absolute;margin-left:0;margin-top:0;width:479.85pt;height:179.95pt;rotation:315;z-index:-251658752;mso-position-horizontal:center;mso-position-horizontal-relative:margin;mso-position-vertical:center;mso-position-vertical-relative:margin" o:allowincell="f" fillcolor="#a5a5a5 [3206]" stroked="f">
               <v:fill opacity=".5"/>
               <v:textpath style="font-family:&quot;Arial Black&quot;;font-size:1pt" string="DRAFT"/>
               <w10:wrap anchorx="margin" anchory="margin"/>
@@ -632,7 +668,7 @@
       </w:pPr>
     </w:pPrDefault>
   </w:docDefaults>
-  <w:latentStyles w:defLockedState="0" w:defUIPriority="99" w:defSemiHidden="1" w:defUnhideWhenUsed="1" w:defQFormat="0" w:count="267">
+  <w:latentStyles w:defLockedState="0" w:defUIPriority="99" w:defSemiHidden="1" w:defUnhideWhenUsed="1" w:defQFormat="0" w:count="276">
     <w:lsdException w:name="Normal" w:semiHidden="0" w:uiPriority="0" w:unhideWhenUsed="0" w:qFormat="1"/>
     <w:lsdException w:name="heading 1" w:semiHidden="0" w:uiPriority="9" w:unhideWhenUsed="0" w:qFormat="1"/>
     <w:lsdException w:name="heading 2" w:uiPriority="9" w:qFormat="1"/>
@@ -778,6 +814,7 @@
   <w:style w:type="character" w:default="1" w:styleId="DefaultParagraphFont">
     <w:name w:val="Default Paragraph Font"/>
     <w:uiPriority w:val="1"/>
+    <w:semiHidden/>
     <w:unhideWhenUsed/>
   </w:style>
   <w:style w:type="table" w:default="1" w:styleId="TableNormal">
@@ -849,7 +886,7 @@
 </file>
 
 <file path=word/stylesWithEffects.xml><?xml version="1.0" encoding="utf-8"?>
-<w:styles xmlns:wpc="http://schemas.microsoft.com/office/word/2010/wordprocessingCanvas" xmlns:mc="http://schemas.openxmlformats.org/markup-compatibility/2006" xmlns:o="urn:schemas-microsoft-com:office:office" xmlns:r="http://schemas.openxmlformats.org/officeDocument/2006/relationships" xmlns:m="http://schemas.openxmlformats.org/officeDocument/2006/math" xmlns:v="urn:schemas-microsoft-com:vml" xmlns:wp14="http://schemas.microsoft.com/office/word/2010/wordprocessingDrawing" xmlns:wp="http://schemas.openxmlformats.org/drawingml/2006/wordprocessingDrawing" xmlns:w10="urn:schemas-microsoft-com:office:word" xmlns:w="http://schemas.openxmlformats.org/wordprocessingml/2006/main" xmlns:w14="http://schemas.microsoft.com/office/word/2010/wordml" xmlns:wpg="http://schemas.microsoft.com/office/word/2010/wordprocessingGroup" xmlns:wpi="http://schemas.microsoft.com/office/word/2010/wordprocessingInk" xmlns:wne="http://schemas.microsoft.com/office/word/2006/wordml" xmlns:wps="http://schemas.microsoft.com/office/word/2010/wordprocessingShape" mc:Ignorable="w14 wp14">
+<w:styles xmlns:wpc="http://schemas.microsoft.com/office/word/2010/wordprocessingCanvas" xmlns:mo="http://schemas.microsoft.com/office/mac/office/2008/main" xmlns:mc="http://schemas.openxmlformats.org/markup-compatibility/2006" xmlns:mv="urn:schemas-microsoft-com:mac:vml" xmlns:o="urn:schemas-microsoft-com:office:office" xmlns:r="http://schemas.openxmlformats.org/officeDocument/2006/relationships" xmlns:m="http://schemas.openxmlformats.org/officeDocument/2006/math" xmlns:v="urn:schemas-microsoft-com:vml" xmlns:wp14="http://schemas.microsoft.com/office/word/2010/wordprocessingDrawing" xmlns:wp="http://schemas.openxmlformats.org/drawingml/2006/wordprocessingDrawing" xmlns:w10="urn:schemas-microsoft-com:office:word" xmlns:w="http://schemas.openxmlformats.org/wordprocessingml/2006/main" xmlns:w14="http://schemas.microsoft.com/office/word/2010/wordml" xmlns:wpg="http://schemas.microsoft.com/office/word/2010/wordprocessingGroup" xmlns:wpi="http://schemas.microsoft.com/office/word/2010/wordprocessingInk" xmlns:wne="http://schemas.microsoft.com/office/word/2006/wordml" xmlns:wps="http://schemas.microsoft.com/office/word/2010/wordprocessingShape" mc:Ignorable="w14 wp14">
   <w:docDefaults>
     <w:rPrDefault>
       <w:rPr>
@@ -866,7 +903,7 @@
       </w:pPr>
     </w:pPrDefault>
   </w:docDefaults>
-  <w:latentStyles w:defLockedState="0" w:defUIPriority="99" w:defSemiHidden="1" w:defUnhideWhenUsed="1" w:defQFormat="0" w:count="267">
+  <w:latentStyles w:defLockedState="0" w:defUIPriority="99" w:defSemiHidden="1" w:defUnhideWhenUsed="1" w:defQFormat="0" w:count="276">
     <w:lsdException w:name="Normal" w:semiHidden="0" w:uiPriority="0" w:unhideWhenUsed="0" w:qFormat="1"/>
     <w:lsdException w:name="heading 1" w:semiHidden="0" w:uiPriority="9" w:unhideWhenUsed="0" w:qFormat="1"/>
     <w:lsdException w:name="heading 2" w:uiPriority="9" w:qFormat="1"/>
@@ -1012,6 +1049,7 @@
   <w:style w:type="character" w:default="1" w:styleId="DefaultParagraphFont">
     <w:name w:val="Default Paragraph Font"/>
     <w:uiPriority w:val="1"/>
+    <w:semiHidden/>
     <w:unhideWhenUsed/>
   </w:style>
   <w:style w:type="table" w:default="1" w:styleId="TableNormal">
@@ -1337,7 +1375,7 @@
   <a:extraClrSchemeLst/>
   <a:extLst>
     <a:ext uri="{05A4C25C-085E-4340-85A3-A5531E510DB2}">
-      <thm15:themeFamily xmlns="" xmlns:thm15="http://schemas.microsoft.com/office/thememl/2012/main" name="Office Theme" id="{62F939B6-93AF-4DB8-9C6B-D6C7DFDC589F}" vid="{4A3C46E8-61CC-4603-A589-7422A47A8E4A}"/>
+      <thm15:themeFamily xmlns:thm15="http://schemas.microsoft.com/office/thememl/2012/main" xmlns="" name="Office Theme" id="{62F939B6-93AF-4DB8-9C6B-D6C7DFDC589F}" vid="{4A3C46E8-61CC-4603-A589-7422A47A8E4A}"/>
     </a:ext>
   </a:extLst>
 </a:theme>
@@ -1348,7 +1386,7 @@
 </file>
 
 <file path=customXml/itemProps1.xml><?xml version="1.0" encoding="utf-8"?>
-<ds:datastoreItem xmlns:ds="http://schemas.openxmlformats.org/officeDocument/2006/customXml" ds:itemID="{F0B7EF48-003A-42E2-977C-D5376DE618E7}">
+<ds:datastoreItem xmlns:ds="http://schemas.openxmlformats.org/officeDocument/2006/customXml" ds:itemID="{91FC6324-F1D4-5F45-8D24-54E3D95F0236}">
   <ds:schemaRefs>
     <ds:schemaRef ds:uri="http://schemas.openxmlformats.org/officeDocument/2006/bibliography"/>
   </ds:schemaRefs>

</xml_diff>

<commit_message>
Final version of 8
</commit_message>
<xml_diff>
--- a/ENG3303-8-so1132.docx
+++ b/ENG3303-8-so1132.docx
@@ -182,22 +182,10 @@
         <w:t xml:space="preserve"> the selected page</w:t>
       </w:r>
       <w:r>
-        <w:t xml:space="preserve"> in a two-column, full-justified format. </w:t>
-      </w:r>
-      <w:r>
-        <w:t xml:space="preserve">They </w:t>
-      </w:r>
-      <w:r>
-        <w:t>break</w:t>
-      </w:r>
-      <w:r>
-        <w:t xml:space="preserve"> the text into two columns</w:t>
-      </w:r>
-      <w:r>
-        <w:t>, which</w:t>
-      </w:r>
-      <w:r>
-        <w:t xml:space="preserve"> </w:t>
+        <w:t xml:space="preserve"> in a two-column format. </w:t>
+      </w:r>
+      <w:r>
+        <w:t xml:space="preserve">This </w:t>
       </w:r>
       <w:r>
         <w:t>reduces</w:t>
@@ -293,24 +281,6 @@
         <w:t>.</w:t>
       </w:r>
       <w:r>
-        <w:t xml:space="preserve"> They</w:t>
-      </w:r>
-      <w:r>
-        <w:t xml:space="preserve"> set the</w:t>
-      </w:r>
-      <w:r>
-        <w:t xml:space="preserve"> </w:t>
-      </w:r>
-      <w:r>
-        <w:t>b</w:t>
-      </w:r>
-      <w:r>
-        <w:t>ody text</w:t>
-      </w:r>
-      <w:r>
-        <w:t xml:space="preserve"> in an upright serif face.</w:t>
-      </w:r>
-      <w:r>
         <w:t xml:space="preserve"> </w:t>
       </w:r>
       <w:r>
@@ -488,43 +458,13 @@
         <w:t xml:space="preserve"> of the visual</w:t>
       </w:r>
       <w:r>
-        <w:t>.</w:t>
-      </w:r>
-      <w:r>
-        <w:t xml:space="preserve"> The</w:t>
-      </w:r>
-      <w:r>
-        <w:t xml:space="preserve"> typesetters</w:t>
-      </w:r>
-      <w:r>
-        <w:t xml:space="preserve"> </w:t>
-      </w:r>
-      <w:r>
-        <w:t>also include</w:t>
-      </w:r>
-      <w:r>
-        <w:t xml:space="preserve"> </w:t>
-      </w:r>
-      <w:r>
-        <w:t xml:space="preserve">a </w:t>
-      </w:r>
-      <w:r>
-        <w:t xml:space="preserve">figure </w:t>
-      </w:r>
-      <w:r>
-        <w:t>number</w:t>
-      </w:r>
-      <w:r>
-        <w:t>,</w:t>
+        <w:t xml:space="preserve">. </w:t>
+      </w:r>
+      <w:r>
+        <w:t>The typesetters include a figure number, which allows the body text to incorporate the drawing while preserving the flow of prose.</w:t>
       </w:r>
       <w:bookmarkStart w:id="0" w:name="_GoBack"/>
       <w:bookmarkEnd w:id="0"/>
-      <w:r>
-        <w:t xml:space="preserve"> </w:t>
-      </w:r>
-      <w:r>
-        <w:t>which the body text uses to refer to the visual aid.</w:t>
-      </w:r>
     </w:p>
     <w:p>
       <w:pPr>
@@ -1386,7 +1326,7 @@
 </file>
 
 <file path=customXml/itemProps1.xml><?xml version="1.0" encoding="utf-8"?>
-<ds:datastoreItem xmlns:ds="http://schemas.openxmlformats.org/officeDocument/2006/customXml" ds:itemID="{91FC6324-F1D4-5F45-8D24-54E3D95F0236}">
+<ds:datastoreItem xmlns:ds="http://schemas.openxmlformats.org/officeDocument/2006/customXml" ds:itemID="{6A2C9E59-12D2-4B43-B692-B9015A982EAC}">
   <ds:schemaRefs>
     <ds:schemaRef ds:uri="http://schemas.openxmlformats.org/officeDocument/2006/bibliography"/>
   </ds:schemaRefs>

</xml_diff>